<commit_message>
deem pull, pull é importanye
</commit_message>
<xml_diff>
--- a/GuitarPixelmanual.docx
+++ b/GuitarPixelmanual.docx
@@ -25,10 +25,10 @@
               <wp:anchor distT="0" distB="0" distL="114300" distR="114300" simplePos="0" relativeHeight="251659264" behindDoc="0" locked="0" layoutInCell="1" allowOverlap="1">
                 <wp:simplePos x="0" y="0"/>
                 <wp:positionH relativeFrom="column">
-                  <wp:posOffset>1019908</wp:posOffset>
+                  <wp:posOffset>1019810</wp:posOffset>
                 </wp:positionH>
                 <wp:positionV relativeFrom="paragraph">
-                  <wp:posOffset>302455</wp:posOffset>
+                  <wp:posOffset>-92851</wp:posOffset>
                 </wp:positionV>
                 <wp:extent cx="56270" cy="56271"/>
                 <wp:effectExtent l="19050" t="19050" r="20320" b="20320"/>
@@ -72,7 +72,7 @@
           </mc:Choice>
           <mc:Fallback>
             <w:pict>
-              <v:line w14:anchorId="4C8C0644" id="Conector reto 3" o:spid="_x0000_s1026" style="position:absolute;flip:y;z-index:251659264;visibility:visible;mso-wrap-style:square;mso-wrap-distance-left:9pt;mso-wrap-distance-top:0;mso-wrap-distance-right:9pt;mso-wrap-distance-bottom:0;mso-position-horizontal:absolute;mso-position-horizontal-relative:text;mso-position-vertical:absolute;mso-position-vertical-relative:text" from="80.3pt,23.8pt" to="84.75pt,28.25pt" o:gfxdata="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" strokecolor="black [3200]" strokeweight="3pt">
+              <v:line w14:anchorId="624747EE" id="Conector reto 3" o:spid="_x0000_s1026" style="position:absolute;flip:y;z-index:251659264;visibility:visible;mso-wrap-style:square;mso-wrap-distance-left:9pt;mso-wrap-distance-top:0;mso-wrap-distance-right:9pt;mso-wrap-distance-bottom:0;mso-position-horizontal:absolute;mso-position-horizontal-relative:text;mso-position-vertical:absolute;mso-position-vertical-relative:text" from="80.3pt,-7.3pt" to="84.75pt,-2.85pt" o:gfxdata="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" strokecolor="black [3200]" strokeweight="3pt">
                 <v:stroke joinstyle="miter"/>
               </v:line>
             </w:pict>
@@ -145,8 +145,6 @@
         </w:rPr>
         <w:t>tá doidemais</w:t>
       </w:r>
-      <w:bookmarkStart w:id="0" w:name="_GoBack"/>
-      <w:bookmarkEnd w:id="0"/>
       <w:r>
         <w:rPr>
           <w:rFonts w:ascii="Berlin Sans FB Demi" w:hAnsi="Berlin Sans FB Demi"/>
@@ -505,7 +503,25 @@
           <w:szCs w:val="40"/>
         </w:rPr>
         <w:tab/>
-        <w:t xml:space="preserve">Escolha então qual música gostaria de tocar. Você terá 6 opções, listadas a seguir: </w:t>
+        <w:t>Escolha então qual músic</w:t>
+      </w:r>
+      <w:r>
+        <w:rPr>
+          <w:rFonts w:ascii="Berlin Sans FB Demi" w:hAnsi="Berlin Sans FB Demi"/>
+          <w:sz w:val="40"/>
+          <w:szCs w:val="40"/>
+        </w:rPr>
+        <w:t>a gostaria de tocar. Você terá 4</w:t>
+      </w:r>
+      <w:bookmarkStart w:id="0" w:name="_GoBack"/>
+      <w:bookmarkEnd w:id="0"/>
+      <w:r>
+        <w:rPr>
+          <w:rFonts w:ascii="Berlin Sans FB Demi" w:hAnsi="Berlin Sans FB Demi"/>
+          <w:sz w:val="40"/>
+          <w:szCs w:val="40"/>
+        </w:rPr>
+        <w:t xml:space="preserve"> opções, listadas a seguir: </w:t>
       </w:r>
     </w:p>
     <w:p>
@@ -642,7 +658,7 @@
           <w:szCs w:val="40"/>
           <w:lang w:val="en-US"/>
         </w:rPr>
-        <w:t>Carry On My Wayward Son</w:t>
+        <w:t>CliFFs OF Dover</w:t>
       </w:r>
       <w:r>
         <w:rPr>
@@ -651,75 +667,7 @@
           <w:szCs w:val="40"/>
           <w:lang w:val="en-US"/>
         </w:rPr>
-        <w:t>, de Kansas;</w:t>
-      </w:r>
-    </w:p>
-    <w:p>
-      <w:pPr>
-        <w:pStyle w:val="PargrafodaLista"/>
-        <w:numPr>
-          <w:ilvl w:val="0"/>
-          <w:numId w:val="1"/>
-        </w:numPr>
-        <w:jc w:val="both"/>
-        <w:rPr>
-          <w:rFonts w:ascii="Berlin Sans FB Demi" w:hAnsi="Berlin Sans FB Demi"/>
-          <w:sz w:val="40"/>
-          <w:szCs w:val="40"/>
-          <w:lang w:val="en-US"/>
-        </w:rPr>
-      </w:pPr>
-      <w:r>
-        <w:rPr>
-          <w:rFonts w:ascii="04b_19" w:hAnsi="04b_19"/>
-          <w:sz w:val="40"/>
-          <w:szCs w:val="40"/>
-          <w:lang w:val="en-US"/>
-        </w:rPr>
-        <w:t>CliFFs OF Dover</w:t>
-      </w:r>
-      <w:r>
-        <w:rPr>
-          <w:rFonts w:ascii="Berlin Sans FB Demi" w:hAnsi="Berlin Sans FB Demi"/>
-          <w:sz w:val="40"/>
-          <w:szCs w:val="40"/>
-          <w:lang w:val="en-US"/>
-        </w:rPr>
-        <w:t>, de Eric Johnson;</w:t>
-      </w:r>
-    </w:p>
-    <w:p>
-      <w:pPr>
-        <w:pStyle w:val="PargrafodaLista"/>
-        <w:numPr>
-          <w:ilvl w:val="0"/>
-          <w:numId w:val="1"/>
-        </w:numPr>
-        <w:jc w:val="both"/>
-        <w:rPr>
-          <w:rFonts w:ascii="Berlin Sans FB Demi" w:hAnsi="Berlin Sans FB Demi"/>
-          <w:sz w:val="40"/>
-          <w:szCs w:val="40"/>
-          <w:lang w:val="en-US"/>
-        </w:rPr>
-      </w:pPr>
-      <w:r>
-        <w:rPr>
-          <w:rFonts w:ascii="04b_19" w:hAnsi="04b_19"/>
-          <w:sz w:val="40"/>
-          <w:szCs w:val="40"/>
-          <w:lang w:val="en-US"/>
-        </w:rPr>
-        <w:t>Bohemian Rhapsody</w:t>
-      </w:r>
-      <w:r>
-        <w:rPr>
-          <w:rFonts w:ascii="Berlin Sans FB Demi" w:hAnsi="Berlin Sans FB Demi"/>
-          <w:sz w:val="40"/>
-          <w:szCs w:val="40"/>
-          <w:lang w:val="en-US"/>
-        </w:rPr>
-        <w:t>, de Queen.</w:t>
+        <w:t>, de Eric Johnson.</w:t>
       </w:r>
     </w:p>
     <w:p>
@@ -842,6 +790,17 @@
           </wp:inline>
         </w:drawing>
       </w:r>
+    </w:p>
+    <w:p>
+      <w:pPr>
+        <w:ind w:firstLine="708"/>
+        <w:jc w:val="center"/>
+        <w:rPr>
+          <w:rFonts w:ascii="Berlin Sans FB Demi" w:hAnsi="Berlin Sans FB Demi"/>
+          <w:sz w:val="40"/>
+          <w:szCs w:val="40"/>
+        </w:rPr>
+      </w:pPr>
     </w:p>
     <w:p>
       <w:pPr>

</xml_diff>